<commit_message>
fix md file bugs
</commit_message>
<xml_diff>
--- a/Evaluation of your data collection & information retrieval system.docx
+++ b/Evaluation of your data collection & information retrieval system.docx
@@ -2944,15 +2944,19 @@
         <w:t>Precision:</w:t>
       </w:r>
       <w:r>
-        <w:t xml:space="preserve"> 34=0.75\</w:t>
-      </w:r>
-      <w:proofErr w:type="gramStart"/>
-      <w:r>
-        <w:t>frac{</w:t>
-      </w:r>
-      <w:proofErr w:type="gramEnd"/>
-      <w:r>
-        <w:t>3}{4} = 0.7543​=0.75</w:t>
+        <w:t xml:space="preserve"> </w:t>
+      </w:r>
+      <w:r>
+        <w:t xml:space="preserve">¾ </w:t>
+      </w:r>
+      <w:r>
+        <w:t>=</w:t>
+      </w:r>
+      <w:r>
+        <w:t xml:space="preserve"> </w:t>
+      </w:r>
+      <w:r>
+        <w:t>0.75</w:t>
       </w:r>
     </w:p>
     <w:p>
@@ -2970,18 +2974,27 @@
         <w:t>Recall:</w:t>
       </w:r>
       <w:r>
-        <w:t xml:space="preserve"> 35=0.6\</w:t>
-      </w:r>
-      <w:proofErr w:type="gramStart"/>
-      <w:r>
-        <w:t>frac{</w:t>
-      </w:r>
-      <w:proofErr w:type="gramEnd"/>
-      <w:r>
-        <w:t>3}{5} = 0.653​=0.6</w:t>
-      </w:r>
-    </w:p>
-    <w:p/>
+        <w:t xml:space="preserve"> 3</w:t>
+      </w:r>
+      <w:r>
+        <w:t>/</w:t>
+      </w:r>
+      <w:r>
+        <w:t>5</w:t>
+      </w:r>
+      <w:r>
+        <w:t xml:space="preserve"> </w:t>
+      </w:r>
+      <w:r>
+        <w:t>=</w:t>
+      </w:r>
+      <w:r>
+        <w:t xml:space="preserve"> </w:t>
+      </w:r>
+      <w:r>
+        <w:t>0.6</w:t>
+      </w:r>
+    </w:p>
     <w:p/>
     <w:p/>
     <w:p>
@@ -3257,15 +3270,28 @@
         <w:t>Precision:</w:t>
       </w:r>
       <w:r>
-        <w:t xml:space="preserve"> 35=0.6\</w:t>
-      </w:r>
-      <w:proofErr w:type="gramStart"/>
-      <w:r>
-        <w:t>frac{</w:t>
-      </w:r>
-      <w:proofErr w:type="gramEnd"/>
-      <w:r>
-        <w:t>3}{5} = 0.653​=0.6</w:t>
+        <w:t xml:space="preserve"> 3</w:t>
+      </w:r>
+      <w:r>
+        <w:t>/</w:t>
+      </w:r>
+      <w:r>
+        <w:t>5</w:t>
+      </w:r>
+      <w:r>
+        <w:t xml:space="preserve"> </w:t>
+      </w:r>
+      <w:r>
+        <w:t>=</w:t>
+      </w:r>
+      <w:r>
+        <w:t xml:space="preserve"> </w:t>
+      </w:r>
+      <w:r>
+        <w:t>0.6</w:t>
+      </w:r>
+      <w:r>
+        <w:t xml:space="preserve"> </w:t>
       </w:r>
     </w:p>
     <w:p>
@@ -3283,15 +3309,28 @@
         <w:t>Recall:</w:t>
       </w:r>
       <w:r>
-        <w:t xml:space="preserve"> 37=0.43\</w:t>
-      </w:r>
-      <w:proofErr w:type="gramStart"/>
-      <w:r>
-        <w:t>frac{</w:t>
-      </w:r>
-      <w:proofErr w:type="gramEnd"/>
-      <w:r>
-        <w:t>3}{7} = 0.4373​=0.43</w:t>
+        <w:t xml:space="preserve"> 3</w:t>
+      </w:r>
+      <w:r>
+        <w:t>/</w:t>
+      </w:r>
+      <w:r>
+        <w:t>7</w:t>
+      </w:r>
+      <w:r>
+        <w:t xml:space="preserve"> </w:t>
+      </w:r>
+      <w:r>
+        <w:t>=</w:t>
+      </w:r>
+      <w:r>
+        <w:t xml:space="preserve"> </w:t>
+      </w:r>
+      <w:r>
+        <w:t>0.43</w:t>
+      </w:r>
+      <w:r>
+        <w:t xml:space="preserve"> </w:t>
       </w:r>
     </w:p>
     <w:p/>
@@ -3555,15 +3594,25 @@
         <w:t>Precision:</w:t>
       </w:r>
       <w:r>
-        <w:t xml:space="preserve"> 34=0.75\</w:t>
-      </w:r>
-      <w:proofErr w:type="gramStart"/>
-      <w:r>
-        <w:t>frac{</w:t>
-      </w:r>
-      <w:proofErr w:type="gramEnd"/>
-      <w:r>
-        <w:t>3}{4} = 0.7543​=0.75</w:t>
+        <w:t xml:space="preserve"> 3</w:t>
+      </w:r>
+      <w:r>
+        <w:t>/</w:t>
+      </w:r>
+      <w:r>
+        <w:t>4</w:t>
+      </w:r>
+      <w:r>
+        <w:t xml:space="preserve"> </w:t>
+      </w:r>
+      <w:r>
+        <w:t>=</w:t>
+      </w:r>
+      <w:r>
+        <w:t xml:space="preserve"> </w:t>
+      </w:r>
+      <w:r>
+        <w:t>0.75</w:t>
       </w:r>
     </w:p>
     <w:p>
@@ -3581,15 +3630,25 @@
         <w:t>Recall:</w:t>
       </w:r>
       <w:r>
-        <w:t xml:space="preserve"> 36=0.5\</w:t>
-      </w:r>
-      <w:proofErr w:type="gramStart"/>
-      <w:r>
-        <w:t>frac{</w:t>
-      </w:r>
-      <w:proofErr w:type="gramEnd"/>
-      <w:r>
-        <w:t>3}{6} = 0.563​=0.5</w:t>
+        <w:t xml:space="preserve"> 3</w:t>
+      </w:r>
+      <w:r>
+        <w:t>/</w:t>
+      </w:r>
+      <w:r>
+        <w:t>6</w:t>
+      </w:r>
+      <w:r>
+        <w:t xml:space="preserve"> </w:t>
+      </w:r>
+      <w:r>
+        <w:t>=</w:t>
+      </w:r>
+      <w:r>
+        <w:t xml:space="preserve"> </w:t>
+      </w:r>
+      <w:r>
+        <w:t>0.5</w:t>
       </w:r>
     </w:p>
     <w:p/>
@@ -3842,15 +3901,22 @@
         <w:t>Precision:</w:t>
       </w:r>
       <w:r>
-        <w:t xml:space="preserve"> 34=0.75\</w:t>
-      </w:r>
-      <w:proofErr w:type="gramStart"/>
-      <w:r>
-        <w:t>frac{</w:t>
-      </w:r>
-      <w:proofErr w:type="gramEnd"/>
-      <w:r>
-        <w:t>3}{4} = 0.7543​=0.75</w:t>
+        <w:t xml:space="preserve"> </w:t>
+      </w:r>
+      <w:r>
+        <w:t xml:space="preserve">¾ </w:t>
+      </w:r>
+      <w:r>
+        <w:t>=</w:t>
+      </w:r>
+      <w:r>
+        <w:t xml:space="preserve"> </w:t>
+      </w:r>
+      <w:r>
+        <w:t>0.75</w:t>
+      </w:r>
+      <w:r>
+        <w:t xml:space="preserve"> </w:t>
       </w:r>
     </w:p>
     <w:p>
@@ -3868,15 +3934,25 @@
         <w:t>Recall:</w:t>
       </w:r>
       <w:r>
-        <w:t xml:space="preserve"> 36=0.5\</w:t>
-      </w:r>
-      <w:proofErr w:type="gramStart"/>
-      <w:r>
-        <w:t>frac{</w:t>
-      </w:r>
-      <w:proofErr w:type="gramEnd"/>
-      <w:r>
-        <w:t>3}{6} = 0.563​=0.5</w:t>
+        <w:t xml:space="preserve"> 3</w:t>
+      </w:r>
+      <w:r>
+        <w:t>/</w:t>
+      </w:r>
+      <w:r>
+        <w:t>6</w:t>
+      </w:r>
+      <w:r>
+        <w:t xml:space="preserve"> </w:t>
+      </w:r>
+      <w:r>
+        <w:t>=</w:t>
+      </w:r>
+      <w:r>
+        <w:t xml:space="preserve"> </w:t>
+      </w:r>
+      <w:r>
+        <w:t>0.5</w:t>
       </w:r>
     </w:p>
     <w:p/>
@@ -4121,15 +4197,22 @@
         <w:t>Precision:</w:t>
       </w:r>
       <w:r>
-        <w:t xml:space="preserve"> 34=0.75\</w:t>
-      </w:r>
-      <w:proofErr w:type="gramStart"/>
-      <w:r>
-        <w:t>frac{</w:t>
-      </w:r>
-      <w:proofErr w:type="gramEnd"/>
-      <w:r>
-        <w:t>3}{4} = 0.7543​=0.75</w:t>
+        <w:t xml:space="preserve"> </w:t>
+      </w:r>
+      <w:r>
+        <w:t xml:space="preserve">¾ </w:t>
+      </w:r>
+      <w:r>
+        <w:t>=</w:t>
+      </w:r>
+      <w:r>
+        <w:t xml:space="preserve"> </w:t>
+      </w:r>
+      <w:r>
+        <w:t>0.75</w:t>
+      </w:r>
+      <w:r>
+        <w:t xml:space="preserve"> </w:t>
       </w:r>
     </w:p>
     <w:p>
@@ -4147,15 +4230,25 @@
         <w:t>Recall:</w:t>
       </w:r>
       <w:r>
-        <w:t xml:space="preserve"> 36=0.5\</w:t>
-      </w:r>
-      <w:proofErr w:type="gramStart"/>
-      <w:r>
-        <w:t>frac{</w:t>
-      </w:r>
-      <w:proofErr w:type="gramEnd"/>
-      <w:r>
-        <w:t>3}{6} = 0.563​=0.5</w:t>
+        <w:t xml:space="preserve"> 3</w:t>
+      </w:r>
+      <w:r>
+        <w:t>/</w:t>
+      </w:r>
+      <w:r>
+        <w:t>6</w:t>
+      </w:r>
+      <w:r>
+        <w:t xml:space="preserve"> </w:t>
+      </w:r>
+      <w:r>
+        <w:t>=</w:t>
+      </w:r>
+      <w:r>
+        <w:t xml:space="preserve"> </w:t>
+      </w:r>
+      <w:r>
+        <w:t>0.5</w:t>
       </w:r>
     </w:p>
     <w:p/>
@@ -10134,6 +10227,7 @@
   <w:style w:type="character" w:default="1" w:styleId="DefaultParagraphFont">
     <w:name w:val="Default Paragraph Font"/>
     <w:uiPriority w:val="1"/>
+    <w:semiHidden/>
     <w:unhideWhenUsed/>
   </w:style>
   <w:style w:type="table" w:default="1" w:styleId="TableNormal">

</xml_diff>